<commit_message>
MAJ dossier Big Data
</commit_message>
<xml_diff>
--- a/18 - mongodb/BigData - Notes de cours.docx
+++ b/18 - mongodb/BigData - Notes de cours.docx
@@ -654,61 +654,253 @@
       <w:r>
         <w:br/>
       </w:r>
+      <w:proofErr w:type="spellStart"/>
+      <w:r>
+        <w:t>S</w:t>
+      </w:r>
+      <w:r>
+        <w:t>g</w:t>
+      </w:r>
+      <w:r>
+        <w:t>oop</w:t>
+      </w:r>
+      <w:proofErr w:type="spellEnd"/>
+      <w:r>
+        <w:t xml:space="preserve"> : exportation importation de données de HDFS vers une BDD transactionnelle.</w:t>
+      </w:r>
+      <w:r>
+        <w:br/>
+        <w:t xml:space="preserve">HBASE : une </w:t>
+      </w:r>
+      <w:proofErr w:type="spellStart"/>
+      <w:r>
+        <w:t>bdd</w:t>
+      </w:r>
+      <w:proofErr w:type="spellEnd"/>
+      <w:r>
+        <w:t xml:space="preserve"> </w:t>
+      </w:r>
+      <w:proofErr w:type="spellStart"/>
+      <w:r>
+        <w:t>noSql</w:t>
+      </w:r>
+      <w:proofErr w:type="spellEnd"/>
+      <w:r>
+        <w:t xml:space="preserve"> (comme </w:t>
+      </w:r>
+      <w:proofErr w:type="spellStart"/>
+      <w:r>
+        <w:t>Mongodb</w:t>
+      </w:r>
+      <w:proofErr w:type="spellEnd"/>
+      <w:r>
+        <w:t>)</w:t>
+      </w:r>
+      <w:r>
+        <w:br/>
+      </w:r>
+      <w:proofErr w:type="spellStart"/>
+      <w:r>
+        <w:t>Flume</w:t>
+      </w:r>
+      <w:proofErr w:type="spellEnd"/>
+      <w:r>
+        <w:t xml:space="preserve"> : connecteur Apache, permet de connecter les composants</w:t>
+      </w:r>
+      <w:r>
+        <w:br/>
+        <w:t>SPARK : repose directement sur HDFS, il peut faire des calculs sur la quantité de données que l'on veut, on peut l'utiliser sur Windows</w:t>
+      </w:r>
+    </w:p>
+    <w:p/>
+    <w:p>
+      <w:pPr>
+        <w:rPr>
+          <w:lang w:val="en-US"/>
+        </w:rPr>
+      </w:pPr>
+      <w:proofErr w:type="gramStart"/>
+      <w:r>
+        <w:rPr>
+          <w:lang w:val="en-US"/>
+        </w:rPr>
+        <w:t>Hive :</w:t>
+      </w:r>
+      <w:proofErr w:type="spellStart"/>
+      <w:r>
+        <w:rPr>
+          <w:lang w:val="en-US"/>
+        </w:rPr>
+        <w:t>facebook</w:t>
+      </w:r>
+      <w:proofErr w:type="spellEnd"/>
+      <w:proofErr w:type="gramEnd"/>
+      <w:r>
+        <w:rPr>
+          <w:lang w:val="en-US"/>
+        </w:rPr>
+        <w:br/>
+        <w:t xml:space="preserve"> </w:t>
+      </w:r>
+      <w:r>
+        <w:rPr>
+          <w:lang w:val="en-US"/>
+        </w:rPr>
+        <w:t xml:space="preserve">Pig : </w:t>
+      </w:r>
+      <w:r>
+        <w:rPr>
+          <w:lang w:val="en-US"/>
+        </w:rPr>
+        <w:t>Yahoo</w:t>
+      </w:r>
+    </w:p>
+    <w:p>
+      <w:pPr>
+        <w:rPr>
+          <w:lang w:val="en-US"/>
+        </w:rPr>
+      </w:pPr>
+      <w:r>
+        <w:rPr>
+          <w:lang w:val="en-US"/>
+        </w:rPr>
+        <w:t>Spark</w:t>
+      </w:r>
+      <w:r>
+        <w:rPr>
+          <w:lang w:val="en-US"/>
+        </w:rPr>
+        <w:t>-</w:t>
+      </w:r>
+      <w:proofErr w:type="gramStart"/>
+      <w:r>
+        <w:rPr>
+          <w:lang w:val="en-US"/>
+        </w:rPr>
+        <w:t>shell :</w:t>
+      </w:r>
+      <w:proofErr w:type="gramEnd"/>
+      <w:r>
+        <w:rPr>
+          <w:lang w:val="en-US"/>
+        </w:rPr>
+        <w:t xml:space="preserve"> lancer spark</w:t>
+      </w:r>
+      <w:r>
+        <w:rPr>
+          <w:lang w:val="en-US"/>
+        </w:rPr>
+        <w:br/>
+      </w:r>
+      <w:proofErr w:type="spellStart"/>
+      <w:r>
+        <w:rPr>
+          <w:lang w:val="en-US"/>
+        </w:rPr>
+        <w:t>pyspark</w:t>
+      </w:r>
+      <w:proofErr w:type="spellEnd"/>
+      <w:r>
+        <w:rPr>
+          <w:lang w:val="en-US"/>
+        </w:rPr>
+        <w:t xml:space="preserve"> : lancer spark </w:t>
+      </w:r>
+      <w:proofErr w:type="spellStart"/>
+      <w:r>
+        <w:rPr>
+          <w:lang w:val="en-US"/>
+        </w:rPr>
+        <w:t>en</w:t>
+      </w:r>
+      <w:proofErr w:type="spellEnd"/>
+      <w:r>
+        <w:rPr>
+          <w:lang w:val="en-US"/>
+        </w:rPr>
+        <w:t xml:space="preserve"> python</w:t>
+      </w:r>
+      <w:r>
+        <w:rPr>
+          <w:lang w:val="en-US"/>
+        </w:rPr>
+        <w:br/>
+      </w:r>
+    </w:p>
+    <w:p>
+      <w:pPr>
+        <w:rPr>
+          <w:lang w:val="en-US"/>
+        </w:rPr>
+      </w:pPr>
+    </w:p>
+    <w:p>
+      <w:r>
+        <w:lastRenderedPageBreak/>
+        <w:t xml:space="preserve">Quelques commandes (en </w:t>
+      </w:r>
+      <w:proofErr w:type="spellStart"/>
+      <w:r>
+        <w:t>spark-shell</w:t>
+      </w:r>
+      <w:proofErr w:type="spellEnd"/>
+      <w:r>
+        <w:t xml:space="preserve">), dont inversion </w:t>
+      </w:r>
+      <w:r>
+        <w:t xml:space="preserve">clef-val d'une </w:t>
+      </w:r>
+      <w:proofErr w:type="spellStart"/>
+      <w:r>
+        <w:t>map</w:t>
+      </w:r>
+      <w:proofErr w:type="spellEnd"/>
+      <w:r>
+        <w:t xml:space="preserve"> !</w:t>
+      </w:r>
+      <w:r>
+        <w:br/>
+      </w:r>
+      <w:r>
+        <w:drawing>
+          <wp:inline distT="0" distB="0" distL="0" distR="0" wp14:anchorId="0E2B103D" wp14:editId="45A18256">
+            <wp:extent cx="5760720" cy="5235575"/>
+            <wp:effectExtent l="0" t="0" r="0" b="3175"/>
+            <wp:docPr id="6" name="Image 6"/>
+            <wp:cNvGraphicFramePr>
+              <a:graphicFrameLocks xmlns:a="http://schemas.openxmlformats.org/drawingml/2006/main" noChangeAspect="1"/>
+            </wp:cNvGraphicFramePr>
+            <a:graphic xmlns:a="http://schemas.openxmlformats.org/drawingml/2006/main">
+              <a:graphicData uri="http://schemas.openxmlformats.org/drawingml/2006/picture">
+                <pic:pic xmlns:pic="http://schemas.openxmlformats.org/drawingml/2006/picture">
+                  <pic:nvPicPr>
+                    <pic:cNvPr id="1" name=""/>
+                    <pic:cNvPicPr/>
+                  </pic:nvPicPr>
+                  <pic:blipFill>
+                    <a:blip r:embed="rId11"/>
+                    <a:stretch>
+                      <a:fillRect/>
+                    </a:stretch>
+                  </pic:blipFill>
+                  <pic:spPr>
+                    <a:xfrm>
+                      <a:off x="0" y="0"/>
+                      <a:ext cx="5760720" cy="5235575"/>
+                    </a:xfrm>
+                    <a:prstGeom prst="rect">
+                      <a:avLst/>
+                    </a:prstGeom>
+                  </pic:spPr>
+                </pic:pic>
+              </a:graphicData>
+            </a:graphic>
+          </wp:inline>
+        </w:drawing>
+      </w:r>
       <w:bookmarkStart w:id="0" w:name="_GoBack"/>
       <w:bookmarkEnd w:id="0"/>
-      <w:proofErr w:type="spellStart"/>
-      <w:r>
-        <w:t>S</w:t>
-      </w:r>
-      <w:r>
-        <w:t>g</w:t>
-      </w:r>
-      <w:r>
-        <w:t>oop</w:t>
-      </w:r>
-      <w:proofErr w:type="spellEnd"/>
-      <w:r>
-        <w:t xml:space="preserve"> : exportation importation de données de HDFS vers une BDD transactionnelle.</w:t>
-      </w:r>
-      <w:r>
-        <w:br/>
-        <w:t xml:space="preserve">HBASE : une </w:t>
-      </w:r>
-      <w:proofErr w:type="spellStart"/>
-      <w:r>
-        <w:t>bdd</w:t>
-      </w:r>
-      <w:proofErr w:type="spellEnd"/>
-      <w:r>
-        <w:t xml:space="preserve"> </w:t>
-      </w:r>
-      <w:proofErr w:type="spellStart"/>
-      <w:r>
-        <w:t>noSql</w:t>
-      </w:r>
-      <w:proofErr w:type="spellEnd"/>
-      <w:r>
-        <w:t xml:space="preserve"> (comme </w:t>
-      </w:r>
-      <w:proofErr w:type="spellStart"/>
-      <w:r>
-        <w:t>Mongodb</w:t>
-      </w:r>
-      <w:proofErr w:type="spellEnd"/>
-      <w:r>
-        <w:t>)</w:t>
-      </w:r>
-      <w:r>
-        <w:br/>
-      </w:r>
-      <w:proofErr w:type="spellStart"/>
-      <w:r>
-        <w:t>Flume</w:t>
-      </w:r>
-      <w:proofErr w:type="spellEnd"/>
-      <w:r>
-        <w:t xml:space="preserve"> : connecteur Apache, permet de connecter les composants</w:t>
-      </w:r>
     </w:p>
     <w:sectPr>
       <w:pgSz w:w="11906" w:h="16838"/>

</xml_diff>